<commit_message>
few screens and photo gallery
</commit_message>
<xml_diff>
--- a/src/assets/upoznaj.docx
+++ b/src/assets/upoznaj.docx
@@ -26,14 +26,13 @@
           <w:szCs w:val="36"/>
           <w:lang w:eastAsia="en-IE"/>
         </w:rPr>
-        <w:br/>
         <w:t>CRKVA I ŽUPA</w:t>
       </w:r>
     </w:p>
     <w:p>
       <w:pPr>
         <w:spacing w:after="0" w:line="240" w:lineRule="auto"/>
-        <w:ind w:left="1440" w:firstLine="720"/>
+        <w:jc w:val="center"/>
         <w:textAlignment w:val="top"/>
         <w:rPr>
           <w:rFonts w:ascii="Times New Roman" w:eastAsia="Times New Roman" w:hAnsi="Times New Roman" w:cs="Times New Roman"/>
@@ -42,65 +41,6 @@
           <w:lang w:eastAsia="en-IE"/>
         </w:rPr>
       </w:pPr>
-      <w:bookmarkStart w:id="0" w:name="_GoBack"/>
-      <w:bookmarkEnd w:id="0"/>
-      <w:r>
-        <w:rPr>
-          <w:rFonts w:ascii="Times New Roman" w:eastAsia="Times New Roman" w:hAnsi="Times New Roman" w:cs="Times New Roman"/>
-          <w:noProof/>
-          <w:sz w:val="24"/>
-          <w:szCs w:val="24"/>
-          <w:lang w:eastAsia="en-IE"/>
-        </w:rPr>
-        <w:drawing>
-          <wp:inline distT="0" distB="0" distL="0" distR="0">
-            <wp:extent cx="2924175" cy="1609725"/>
-            <wp:effectExtent l="0" t="0" r="9525" b="9525"/>
-            <wp:docPr id="6" name="Picture 6" descr="F:\Poso\Coding\Javascript\echo\vodjinci\slike\crkva01-1k.JPG"/>
-            <wp:cNvGraphicFramePr>
-              <a:graphicFrameLocks xmlns:a="http://schemas.openxmlformats.org/drawingml/2006/main" noChangeAspect="1"/>
-            </wp:cNvGraphicFramePr>
-            <a:graphic xmlns:a="http://schemas.openxmlformats.org/drawingml/2006/main">
-              <a:graphicData uri="http://schemas.openxmlformats.org/drawingml/2006/picture">
-                <pic:pic xmlns:pic="http://schemas.openxmlformats.org/drawingml/2006/picture">
-                  <pic:nvPicPr>
-                    <pic:cNvPr id="0" name="Picture 1" descr="F:\Poso\Coding\Javascript\echo\vodjinci\slike\crkva01-1k.JPG"/>
-                    <pic:cNvPicPr>
-                      <a:picLocks noChangeAspect="1" noChangeArrowheads="1"/>
-                    </pic:cNvPicPr>
-                  </pic:nvPicPr>
-                  <pic:blipFill>
-                    <a:blip r:embed="rId4" cstate="print">
-                      <a:extLst>
-                        <a:ext uri="{28A0092B-C50C-407E-A947-70E740481C1C}">
-                          <a14:useLocalDpi xmlns:a14="http://schemas.microsoft.com/office/drawing/2010/main" val="0"/>
-                        </a:ext>
-                      </a:extLst>
-                    </a:blip>
-                    <a:srcRect/>
-                    <a:stretch>
-                      <a:fillRect/>
-                    </a:stretch>
-                  </pic:blipFill>
-                  <pic:spPr bwMode="auto">
-                    <a:xfrm>
-                      <a:off x="0" y="0"/>
-                      <a:ext cx="2924175" cy="1609725"/>
-                    </a:xfrm>
-                    <a:prstGeom prst="rect">
-                      <a:avLst/>
-                    </a:prstGeom>
-                    <a:noFill/>
-                    <a:ln>
-                      <a:noFill/>
-                    </a:ln>
-                  </pic:spPr>
-                </pic:pic>
-              </a:graphicData>
-            </a:graphic>
-          </wp:inline>
-        </w:drawing>
-      </w:r>
     </w:p>
     <w:p>
       <w:pPr>
@@ -2767,6 +2707,7 @@
     <w:p>
       <w:pPr>
         <w:spacing w:after="0" w:line="240" w:lineRule="auto"/>
+        <w:jc w:val="center"/>
         <w:textAlignment w:val="top"/>
         <w:rPr>
           <w:rFonts w:ascii="Times New Roman" w:eastAsia="Times New Roman" w:hAnsi="Times New Roman" w:cs="Times New Roman"/>
@@ -2897,7 +2838,7 @@
     <w:p>
       <w:pPr>
         <w:spacing w:before="60" w:after="144" w:line="240" w:lineRule="auto"/>
-        <w:jc w:val="both"/>
+        <w:jc w:val="center"/>
         <w:textAlignment w:val="top"/>
         <w:rPr>
           <w:rFonts w:ascii="Arial" w:eastAsia="Times New Roman" w:hAnsi="Arial" w:cs="Arial"/>
@@ -2950,64 +2891,6 @@
       <w:r>
         <w:rPr>
           <w:rFonts w:ascii="Times New Roman" w:eastAsia="Times New Roman" w:hAnsi="Times New Roman" w:cs="Times New Roman"/>
-          <w:noProof/>
-          <w:sz w:val="24"/>
-          <w:szCs w:val="24"/>
-          <w:lang w:eastAsia="en-IE"/>
-        </w:rPr>
-        <w:lastRenderedPageBreak/>
-        <w:drawing>
-          <wp:inline distT="0" distB="0" distL="0" distR="0">
-            <wp:extent cx="2924175" cy="1828800"/>
-            <wp:effectExtent l="0" t="0" r="9525" b="0"/>
-            <wp:docPr id="5" name="Picture 5" descr="F:\Poso\Coding\Javascript\echo\vodjinci\img\vrtic.jpg"/>
-            <wp:cNvGraphicFramePr>
-              <a:graphicFrameLocks xmlns:a="http://schemas.openxmlformats.org/drawingml/2006/main" noChangeAspect="1"/>
-            </wp:cNvGraphicFramePr>
-            <a:graphic xmlns:a="http://schemas.openxmlformats.org/drawingml/2006/main">
-              <a:graphicData uri="http://schemas.openxmlformats.org/drawingml/2006/picture">
-                <pic:pic xmlns:pic="http://schemas.openxmlformats.org/drawingml/2006/picture">
-                  <pic:nvPicPr>
-                    <pic:cNvPr id="0" name="Picture 2" descr="F:\Poso\Coding\Javascript\echo\vodjinci\img\vrtic.jpg"/>
-                    <pic:cNvPicPr>
-                      <a:picLocks noChangeAspect="1" noChangeArrowheads="1"/>
-                    </pic:cNvPicPr>
-                  </pic:nvPicPr>
-                  <pic:blipFill>
-                    <a:blip r:embed="rId5" cstate="print">
-                      <a:extLst>
-                        <a:ext uri="{28A0092B-C50C-407E-A947-70E740481C1C}">
-                          <a14:useLocalDpi xmlns:a14="http://schemas.microsoft.com/office/drawing/2010/main" val="0"/>
-                        </a:ext>
-                      </a:extLst>
-                    </a:blip>
-                    <a:srcRect/>
-                    <a:stretch>
-                      <a:fillRect/>
-                    </a:stretch>
-                  </pic:blipFill>
-                  <pic:spPr bwMode="auto">
-                    <a:xfrm>
-                      <a:off x="0" y="0"/>
-                      <a:ext cx="2924175" cy="1828800"/>
-                    </a:xfrm>
-                    <a:prstGeom prst="rect">
-                      <a:avLst/>
-                    </a:prstGeom>
-                    <a:noFill/>
-                    <a:ln>
-                      <a:noFill/>
-                    </a:ln>
-                  </pic:spPr>
-                </pic:pic>
-              </a:graphicData>
-            </a:graphic>
-          </wp:inline>
-        </w:drawing>
-      </w:r>
-      <w:r>
-        <w:rPr>
-          <w:rFonts w:ascii="Times New Roman" w:eastAsia="Times New Roman" w:hAnsi="Times New Roman" w:cs="Times New Roman"/>
           <w:sz w:val="24"/>
           <w:szCs w:val="24"/>
           <w:lang w:eastAsia="en-IE"/>
@@ -3221,6 +3104,7 @@
     <w:p>
       <w:pPr>
         <w:spacing w:after="0" w:line="240" w:lineRule="auto"/>
+        <w:jc w:val="center"/>
         <w:textAlignment w:val="top"/>
         <w:rPr>
           <w:rFonts w:ascii="Times New Roman" w:eastAsia="Times New Roman" w:hAnsi="Times New Roman" w:cs="Times New Roman"/>
@@ -3237,6 +3121,7 @@
           <w:szCs w:val="27"/>
           <w:lang w:eastAsia="en-IE"/>
         </w:rPr>
+        <w:lastRenderedPageBreak/>
         <w:t>Ravnateljica-odgojiteljica</w:t>
       </w:r>
       <w:proofErr w:type="spellEnd"/>
@@ -3594,63 +3479,6 @@
       <w:r>
         <w:rPr>
           <w:rFonts w:ascii="Times New Roman" w:eastAsia="Times New Roman" w:hAnsi="Times New Roman" w:cs="Times New Roman"/>
-          <w:noProof/>
-          <w:sz w:val="27"/>
-          <w:szCs w:val="27"/>
-          <w:lang w:eastAsia="en-IE"/>
-        </w:rPr>
-        <w:drawing>
-          <wp:inline distT="0" distB="0" distL="0" distR="0">
-            <wp:extent cx="2924175" cy="1962150"/>
-            <wp:effectExtent l="0" t="0" r="9525" b="0"/>
-            <wp:docPr id="4" name="Picture 4" descr="F:\Poso\Coding\Javascript\echo\vodjinci\slike\kud03.jpg"/>
-            <wp:cNvGraphicFramePr>
-              <a:graphicFrameLocks xmlns:a="http://schemas.openxmlformats.org/drawingml/2006/main" noChangeAspect="1"/>
-            </wp:cNvGraphicFramePr>
-            <a:graphic xmlns:a="http://schemas.openxmlformats.org/drawingml/2006/main">
-              <a:graphicData uri="http://schemas.openxmlformats.org/drawingml/2006/picture">
-                <pic:pic xmlns:pic="http://schemas.openxmlformats.org/drawingml/2006/picture">
-                  <pic:nvPicPr>
-                    <pic:cNvPr id="0" name="Picture 3" descr="F:\Poso\Coding\Javascript\echo\vodjinci\slike\kud03.jpg"/>
-                    <pic:cNvPicPr>
-                      <a:picLocks noChangeAspect="1" noChangeArrowheads="1"/>
-                    </pic:cNvPicPr>
-                  </pic:nvPicPr>
-                  <pic:blipFill>
-                    <a:blip r:embed="rId6" cstate="print">
-                      <a:extLst>
-                        <a:ext uri="{28A0092B-C50C-407E-A947-70E740481C1C}">
-                          <a14:useLocalDpi xmlns:a14="http://schemas.microsoft.com/office/drawing/2010/main" val="0"/>
-                        </a:ext>
-                      </a:extLst>
-                    </a:blip>
-                    <a:srcRect/>
-                    <a:stretch>
-                      <a:fillRect/>
-                    </a:stretch>
-                  </pic:blipFill>
-                  <pic:spPr bwMode="auto">
-                    <a:xfrm>
-                      <a:off x="0" y="0"/>
-                      <a:ext cx="2924175" cy="1962150"/>
-                    </a:xfrm>
-                    <a:prstGeom prst="rect">
-                      <a:avLst/>
-                    </a:prstGeom>
-                    <a:noFill/>
-                    <a:ln>
-                      <a:noFill/>
-                    </a:ln>
-                  </pic:spPr>
-                </pic:pic>
-              </a:graphicData>
-            </a:graphic>
-          </wp:inline>
-        </w:drawing>
-      </w:r>
-      <w:r>
-        <w:rPr>
-          <w:rFonts w:ascii="Times New Roman" w:eastAsia="Times New Roman" w:hAnsi="Times New Roman" w:cs="Times New Roman"/>
           <w:sz w:val="27"/>
           <w:szCs w:val="27"/>
           <w:lang w:eastAsia="en-IE"/>
@@ -3745,67 +3573,6 @@
           <w:lang w:eastAsia="en-IE"/>
         </w:rPr>
       </w:pPr>
-      <w:r>
-        <w:rPr>
-          <w:rFonts w:ascii="Times New Roman" w:eastAsia="Times New Roman" w:hAnsi="Times New Roman" w:cs="Times New Roman"/>
-          <w:i/>
-          <w:iCs/>
-          <w:noProof/>
-          <w:color w:val="000000"/>
-          <w:sz w:val="27"/>
-          <w:szCs w:val="27"/>
-          <w:lang w:eastAsia="en-IE"/>
-        </w:rPr>
-        <w:lastRenderedPageBreak/>
-        <w:drawing>
-          <wp:inline distT="0" distB="0" distL="0" distR="0">
-            <wp:extent cx="2924175" cy="1905000"/>
-            <wp:effectExtent l="0" t="0" r="9525" b="0"/>
-            <wp:docPr id="3" name="Picture 3" descr="F:\Poso\Coding\Javascript\echo\vodjinci\slike\nk02-1k.jpg"/>
-            <wp:cNvGraphicFramePr>
-              <a:graphicFrameLocks xmlns:a="http://schemas.openxmlformats.org/drawingml/2006/main" noChangeAspect="1"/>
-            </wp:cNvGraphicFramePr>
-            <a:graphic xmlns:a="http://schemas.openxmlformats.org/drawingml/2006/main">
-              <a:graphicData uri="http://schemas.openxmlformats.org/drawingml/2006/picture">
-                <pic:pic xmlns:pic="http://schemas.openxmlformats.org/drawingml/2006/picture">
-                  <pic:nvPicPr>
-                    <pic:cNvPr id="0" name="Picture 4" descr="F:\Poso\Coding\Javascript\echo\vodjinci\slike\nk02-1k.jpg"/>
-                    <pic:cNvPicPr>
-                      <a:picLocks noChangeAspect="1" noChangeArrowheads="1"/>
-                    </pic:cNvPicPr>
-                  </pic:nvPicPr>
-                  <pic:blipFill>
-                    <a:blip r:embed="rId7" cstate="print">
-                      <a:extLst>
-                        <a:ext uri="{28A0092B-C50C-407E-A947-70E740481C1C}">
-                          <a14:useLocalDpi xmlns:a14="http://schemas.microsoft.com/office/drawing/2010/main" val="0"/>
-                        </a:ext>
-                      </a:extLst>
-                    </a:blip>
-                    <a:srcRect/>
-                    <a:stretch>
-                      <a:fillRect/>
-                    </a:stretch>
-                  </pic:blipFill>
-                  <pic:spPr bwMode="auto">
-                    <a:xfrm>
-                      <a:off x="0" y="0"/>
-                      <a:ext cx="2924175" cy="1905000"/>
-                    </a:xfrm>
-                    <a:prstGeom prst="rect">
-                      <a:avLst/>
-                    </a:prstGeom>
-                    <a:noFill/>
-                    <a:ln>
-                      <a:noFill/>
-                    </a:ln>
-                  </pic:spPr>
-                </pic:pic>
-              </a:graphicData>
-            </a:graphic>
-          </wp:inline>
-        </w:drawing>
-      </w:r>
     </w:p>
     <w:p>
       <w:pPr>
@@ -4900,63 +4667,6 @@
       </w:pPr>
       <w:r>
         <w:rPr>
-          <w:rFonts w:ascii="Times New Roman" w:eastAsia="Times New Roman" w:hAnsi="Times New Roman" w:cs="Times New Roman"/>
-          <w:noProof/>
-          <w:sz w:val="24"/>
-          <w:szCs w:val="24"/>
-          <w:lang w:eastAsia="en-IE"/>
-        </w:rPr>
-        <w:drawing>
-          <wp:inline distT="0" distB="0" distL="0" distR="0">
-            <wp:extent cx="2847975" cy="1828800"/>
-            <wp:effectExtent l="0" t="0" r="9525" b="0"/>
-            <wp:docPr id="2" name="Picture 2" descr="F:\Poso\Coding\Javascript\echo\vodjinci\slike\slikaskole-1k.jpg"/>
-            <wp:cNvGraphicFramePr>
-              <a:graphicFrameLocks xmlns:a="http://schemas.openxmlformats.org/drawingml/2006/main" noChangeAspect="1"/>
-            </wp:cNvGraphicFramePr>
-            <a:graphic xmlns:a="http://schemas.openxmlformats.org/drawingml/2006/main">
-              <a:graphicData uri="http://schemas.openxmlformats.org/drawingml/2006/picture">
-                <pic:pic xmlns:pic="http://schemas.openxmlformats.org/drawingml/2006/picture">
-                  <pic:nvPicPr>
-                    <pic:cNvPr id="0" name="Picture 5" descr="F:\Poso\Coding\Javascript\echo\vodjinci\slike\slikaskole-1k.jpg"/>
-                    <pic:cNvPicPr>
-                      <a:picLocks noChangeAspect="1" noChangeArrowheads="1"/>
-                    </pic:cNvPicPr>
-                  </pic:nvPicPr>
-                  <pic:blipFill>
-                    <a:blip r:embed="rId8" cstate="print">
-                      <a:extLst>
-                        <a:ext uri="{28A0092B-C50C-407E-A947-70E740481C1C}">
-                          <a14:useLocalDpi xmlns:a14="http://schemas.microsoft.com/office/drawing/2010/main" val="0"/>
-                        </a:ext>
-                      </a:extLst>
-                    </a:blip>
-                    <a:srcRect/>
-                    <a:stretch>
-                      <a:fillRect/>
-                    </a:stretch>
-                  </pic:blipFill>
-                  <pic:spPr bwMode="auto">
-                    <a:xfrm>
-                      <a:off x="0" y="0"/>
-                      <a:ext cx="2847975" cy="1828800"/>
-                    </a:xfrm>
-                    <a:prstGeom prst="rect">
-                      <a:avLst/>
-                    </a:prstGeom>
-                    <a:noFill/>
-                    <a:ln>
-                      <a:noFill/>
-                    </a:ln>
-                  </pic:spPr>
-                </pic:pic>
-              </a:graphicData>
-            </a:graphic>
-          </wp:inline>
-        </w:drawing>
-      </w:r>
-      <w:r>
-        <w:rPr>
           <w:rFonts w:ascii="Arial" w:eastAsia="Times New Roman" w:hAnsi="Arial" w:cs="Arial"/>
           <w:color w:val="111111"/>
           <w:sz w:val="18"/>
@@ -5403,6 +5113,7 @@
           <w:shd w:val="clear" w:color="auto" w:fill="FFFFFF"/>
           <w:lang w:eastAsia="en-IE"/>
         </w:rPr>
+        <w:lastRenderedPageBreak/>
         <w:t>tel</w:t>
       </w:r>
       <w:proofErr w:type="spellEnd"/>
@@ -5437,7 +5148,6 @@
           <w:shd w:val="clear" w:color="auto" w:fill="FFFFFF"/>
           <w:lang w:eastAsia="en-IE"/>
         </w:rPr>
-        <w:lastRenderedPageBreak/>
         <w:br/>
         <w:t>RAČUNOVODSTVO</w:t>
       </w:r>
@@ -5827,6 +5537,8 @@
           <w:lang w:eastAsia="en-IE"/>
         </w:rPr>
       </w:pPr>
+      <w:bookmarkStart w:id="0" w:name="_GoBack"/>
+      <w:bookmarkEnd w:id="0"/>
       <w:r>
         <w:rPr>
           <w:rFonts w:ascii="Arial" w:eastAsia="Times New Roman" w:hAnsi="Arial" w:cs="Arial"/>
@@ -5856,142 +5568,134 @@
     </w:p>
     <w:p>
       <w:pPr>
+        <w:tabs>
+          <w:tab w:val="left" w:pos="0"/>
+        </w:tabs>
         <w:spacing w:after="0" w:line="240" w:lineRule="auto"/>
+        <w:ind w:left="3150" w:hanging="3150"/>
         <w:jc w:val="center"/>
         <w:textAlignment w:val="top"/>
         <w:rPr>
+          <w:rFonts w:ascii="Arial" w:eastAsia="Times New Roman" w:hAnsi="Arial" w:cs="Arial"/>
+          <w:color w:val="111111"/>
+          <w:sz w:val="27"/>
+          <w:szCs w:val="27"/>
+          <w:shd w:val="clear" w:color="auto" w:fill="FFFFFF"/>
+          <w:lang w:eastAsia="en-IE"/>
+        </w:rPr>
+      </w:pPr>
+      <w:r>
+        <w:rPr>
+          <w:rFonts w:ascii="Arial" w:eastAsia="Times New Roman" w:hAnsi="Arial" w:cs="Arial"/>
+          <w:color w:val="111111"/>
+          <w:sz w:val="27"/>
+          <w:szCs w:val="27"/>
+          <w:shd w:val="clear" w:color="auto" w:fill="FFFFFF"/>
+          <w:lang w:eastAsia="en-IE"/>
+        </w:rPr>
+        <w:t>DVD</w:t>
+      </w:r>
+    </w:p>
+    <w:p>
+      <w:pPr>
+        <w:tabs>
+          <w:tab w:val="left" w:pos="0"/>
+        </w:tabs>
+        <w:spacing w:after="0" w:line="240" w:lineRule="auto"/>
+        <w:ind w:left="3150" w:hanging="3150"/>
+        <w:jc w:val="center"/>
+        <w:textAlignment w:val="top"/>
+        <w:rPr>
+          <w:rFonts w:ascii="Arial" w:eastAsia="Times New Roman" w:hAnsi="Arial" w:cs="Arial"/>
+          <w:color w:val="111111"/>
+          <w:sz w:val="27"/>
+          <w:szCs w:val="27"/>
+          <w:shd w:val="clear" w:color="auto" w:fill="FFFFFF"/>
+          <w:lang w:eastAsia="en-IE"/>
+        </w:rPr>
+      </w:pPr>
+      <w:r>
+        <w:rPr>
+          <w:rFonts w:ascii="Arial" w:eastAsia="Times New Roman" w:hAnsi="Arial" w:cs="Arial"/>
+          <w:color w:val="111111"/>
+          <w:sz w:val="27"/>
+          <w:szCs w:val="27"/>
+          <w:shd w:val="clear" w:color="auto" w:fill="FFFFFF"/>
+          <w:lang w:eastAsia="en-IE"/>
+        </w:rPr>
+        <w:t>J.</w:t>
+      </w:r>
+      <w:proofErr w:type="gramStart"/>
+      <w:r>
+        <w:rPr>
+          <w:rFonts w:ascii="Arial" w:eastAsia="Times New Roman" w:hAnsi="Arial" w:cs="Arial"/>
+          <w:color w:val="111111"/>
+          <w:sz w:val="27"/>
+          <w:szCs w:val="27"/>
+          <w:shd w:val="clear" w:color="auto" w:fill="FFFFFF"/>
+          <w:lang w:eastAsia="en-IE"/>
+        </w:rPr>
+        <w:t>J.STROSSMAYERA</w:t>
+      </w:r>
+      <w:proofErr w:type="gramEnd"/>
+      <w:r>
+        <w:rPr>
+          <w:rFonts w:ascii="Arial" w:eastAsia="Times New Roman" w:hAnsi="Arial" w:cs="Arial"/>
+          <w:color w:val="111111"/>
+          <w:sz w:val="27"/>
+          <w:szCs w:val="27"/>
+          <w:shd w:val="clear" w:color="auto" w:fill="FFFFFF"/>
+          <w:lang w:eastAsia="en-IE"/>
+        </w:rPr>
+        <w:t xml:space="preserve"> 121, VOĐINCI</w:t>
+      </w:r>
+    </w:p>
+    <w:p>
+      <w:pPr>
+        <w:tabs>
+          <w:tab w:val="left" w:pos="0"/>
+        </w:tabs>
+        <w:spacing w:after="0" w:line="240" w:lineRule="auto"/>
+        <w:ind w:left="3150" w:hanging="3150"/>
+        <w:jc w:val="center"/>
+        <w:textAlignment w:val="top"/>
+        <w:rPr>
+          <w:rFonts w:ascii="Arial" w:eastAsia="Times New Roman" w:hAnsi="Arial" w:cs="Arial"/>
+          <w:color w:val="111111"/>
+          <w:sz w:val="27"/>
+          <w:szCs w:val="27"/>
+          <w:shd w:val="clear" w:color="auto" w:fill="FFFFFF"/>
+          <w:lang w:eastAsia="en-IE"/>
+        </w:rPr>
+      </w:pPr>
+      <w:r>
+        <w:rPr>
+          <w:rFonts w:ascii="Arial" w:eastAsia="Times New Roman" w:hAnsi="Arial" w:cs="Arial"/>
+          <w:color w:val="111111"/>
+          <w:sz w:val="27"/>
+          <w:szCs w:val="27"/>
+          <w:shd w:val="clear" w:color="auto" w:fill="FFFFFF"/>
+          <w:lang w:eastAsia="en-IE"/>
+        </w:rPr>
+        <w:t>OIB:70223765903, MB:03363449</w:t>
+      </w:r>
+    </w:p>
+    <w:p>
+      <w:pPr>
+        <w:tabs>
+          <w:tab w:val="left" w:pos="0"/>
+        </w:tabs>
+        <w:spacing w:after="0" w:line="240" w:lineRule="auto"/>
+        <w:ind w:left="3150" w:hanging="3150"/>
+        <w:jc w:val="center"/>
+        <w:textAlignment w:val="top"/>
+        <w:rPr>
           <w:rFonts w:ascii="Times New Roman" w:eastAsia="Times New Roman" w:hAnsi="Times New Roman" w:cs="Times New Roman"/>
           <w:sz w:val="24"/>
           <w:szCs w:val="24"/>
           <w:lang w:eastAsia="en-IE"/>
         </w:rPr>
       </w:pPr>
-      <w:r>
-        <w:rPr>
-          <w:rFonts w:ascii="Arial" w:eastAsia="Times New Roman" w:hAnsi="Arial" w:cs="Arial"/>
-          <w:noProof/>
-          <w:color w:val="111111"/>
-          <w:sz w:val="27"/>
-          <w:szCs w:val="27"/>
-          <w:shd w:val="clear" w:color="auto" w:fill="FFFFFF"/>
-          <w:lang w:eastAsia="en-IE"/>
-        </w:rPr>
-        <w:drawing>
-          <wp:inline distT="0" distB="0" distL="0" distR="0">
-            <wp:extent cx="2924175" cy="1857375"/>
-            <wp:effectExtent l="0" t="0" r="9525" b="9525"/>
-            <wp:docPr id="1" name="Picture 1" descr="F:\Poso\Coding\Javascript\echo\vodjinci\slike\dvd01-1k.jpg"/>
-            <wp:cNvGraphicFramePr>
-              <a:graphicFrameLocks xmlns:a="http://schemas.openxmlformats.org/drawingml/2006/main" noChangeAspect="1"/>
-            </wp:cNvGraphicFramePr>
-            <a:graphic xmlns:a="http://schemas.openxmlformats.org/drawingml/2006/main">
-              <a:graphicData uri="http://schemas.openxmlformats.org/drawingml/2006/picture">
-                <pic:pic xmlns:pic="http://schemas.openxmlformats.org/drawingml/2006/picture">
-                  <pic:nvPicPr>
-                    <pic:cNvPr id="0" name="Picture 6" descr="F:\Poso\Coding\Javascript\echo\vodjinci\slike\dvd01-1k.jpg"/>
-                    <pic:cNvPicPr>
-                      <a:picLocks noChangeAspect="1" noChangeArrowheads="1"/>
-                    </pic:cNvPicPr>
-                  </pic:nvPicPr>
-                  <pic:blipFill>
-                    <a:blip r:embed="rId9" cstate="print">
-                      <a:extLst>
-                        <a:ext uri="{28A0092B-C50C-407E-A947-70E740481C1C}">
-                          <a14:useLocalDpi xmlns:a14="http://schemas.microsoft.com/office/drawing/2010/main" val="0"/>
-                        </a:ext>
-                      </a:extLst>
-                    </a:blip>
-                    <a:srcRect/>
-                    <a:stretch>
-                      <a:fillRect/>
-                    </a:stretch>
-                  </pic:blipFill>
-                  <pic:spPr bwMode="auto">
-                    <a:xfrm>
-                      <a:off x="0" y="0"/>
-                      <a:ext cx="2924175" cy="1857375"/>
-                    </a:xfrm>
-                    <a:prstGeom prst="rect">
-                      <a:avLst/>
-                    </a:prstGeom>
-                    <a:noFill/>
-                    <a:ln>
-                      <a:noFill/>
-                    </a:ln>
-                  </pic:spPr>
-                </pic:pic>
-              </a:graphicData>
-            </a:graphic>
-          </wp:inline>
-        </w:drawing>
-      </w:r>
-      <w:r>
-        <w:rPr>
-          <w:rFonts w:ascii="Arial" w:eastAsia="Times New Roman" w:hAnsi="Arial" w:cs="Arial"/>
-          <w:color w:val="111111"/>
-          <w:sz w:val="27"/>
-          <w:szCs w:val="27"/>
-          <w:shd w:val="clear" w:color="auto" w:fill="FFFFFF"/>
-          <w:lang w:eastAsia="en-IE"/>
-        </w:rPr>
-        <w:br/>
-      </w:r>
-      <w:r>
-        <w:rPr>
-          <w:rFonts w:ascii="Arial" w:eastAsia="Times New Roman" w:hAnsi="Arial" w:cs="Arial"/>
-          <w:color w:val="111111"/>
-          <w:sz w:val="18"/>
-          <w:szCs w:val="18"/>
-          <w:lang w:eastAsia="en-IE"/>
-        </w:rPr>
-        <w:br/>
-      </w:r>
-      <w:r>
-        <w:rPr>
-          <w:rFonts w:ascii="Arial" w:eastAsia="Times New Roman" w:hAnsi="Arial" w:cs="Arial"/>
-          <w:color w:val="111111"/>
-          <w:sz w:val="27"/>
-          <w:szCs w:val="27"/>
-          <w:shd w:val="clear" w:color="auto" w:fill="FFFFFF"/>
-          <w:lang w:eastAsia="en-IE"/>
-        </w:rPr>
-        <w:t>DVD</w:t>
-      </w:r>
-      <w:r>
-        <w:rPr>
-          <w:rFonts w:ascii="Arial" w:eastAsia="Times New Roman" w:hAnsi="Arial" w:cs="Arial"/>
-          <w:color w:val="111111"/>
-          <w:sz w:val="27"/>
-          <w:szCs w:val="27"/>
-          <w:shd w:val="clear" w:color="auto" w:fill="FFFFFF"/>
-          <w:lang w:eastAsia="en-IE"/>
-        </w:rPr>
-        <w:br/>
-        <w:t>J.J.STROSSMAYERA 121, VOĐINCI</w:t>
-      </w:r>
-      <w:r>
-        <w:rPr>
-          <w:rFonts w:ascii="Arial" w:eastAsia="Times New Roman" w:hAnsi="Arial" w:cs="Arial"/>
-          <w:color w:val="111111"/>
-          <w:sz w:val="27"/>
-          <w:szCs w:val="27"/>
-          <w:shd w:val="clear" w:color="auto" w:fill="FFFFFF"/>
-          <w:lang w:eastAsia="en-IE"/>
-        </w:rPr>
-        <w:br/>
-        <w:t>OIB:70223765903, MB:03363449</w:t>
-      </w:r>
-      <w:r>
-        <w:rPr>
-          <w:rFonts w:ascii="Arial" w:eastAsia="Times New Roman" w:hAnsi="Arial" w:cs="Arial"/>
-          <w:color w:val="111111"/>
-          <w:sz w:val="27"/>
-          <w:szCs w:val="27"/>
-          <w:shd w:val="clear" w:color="auto" w:fill="FFFFFF"/>
-          <w:lang w:eastAsia="en-IE"/>
-        </w:rPr>
-        <w:br/>
-      </w:r>
       <w:proofErr w:type="spellStart"/>
       <w:r>
         <w:rPr>
@@ -6483,7 +6187,7 @@
     <w:link w:val="Heading3Char"/>
     <w:uiPriority w:val="9"/>
     <w:qFormat/>
-    <w:rsid w:val="009E62BE"/>
+    <w:rsid w:val="00357ED9"/>
     <w:pPr>
       <w:spacing w:before="100" w:beforeAutospacing="1" w:after="100" w:afterAutospacing="1" w:line="240" w:lineRule="auto"/>
       <w:outlineLvl w:val="2"/>
@@ -6529,7 +6233,7 @@
     <w:basedOn w:val="DefaultParagraphFont"/>
     <w:link w:val="Heading3"/>
     <w:uiPriority w:val="9"/>
-    <w:rsid w:val="009E62BE"/>
+    <w:rsid w:val="00357ED9"/>
     <w:rPr>
       <w:rFonts w:ascii="Times New Roman" w:eastAsia="Times New Roman" w:hAnsi="Times New Roman" w:cs="Times New Roman"/>
       <w:b/>
@@ -6542,7 +6246,7 @@
   <w:style w:type="paragraph" w:customStyle="1" w:styleId="default">
     <w:name w:val="default"/>
     <w:basedOn w:val="Normal"/>
-    <w:rsid w:val="009E62BE"/>
+    <w:rsid w:val="00357ED9"/>
     <w:pPr>
       <w:spacing w:before="100" w:beforeAutospacing="1" w:after="100" w:afterAutospacing="1" w:line="240" w:lineRule="auto"/>
     </w:pPr>
@@ -6559,7 +6263,7 @@
     <w:uiPriority w:val="99"/>
     <w:semiHidden/>
     <w:unhideWhenUsed/>
-    <w:rsid w:val="009E62BE"/>
+    <w:rsid w:val="00357ED9"/>
     <w:pPr>
       <w:spacing w:before="100" w:beforeAutospacing="1" w:after="100" w:afterAutospacing="1" w:line="240" w:lineRule="auto"/>
     </w:pPr>

</xml_diff>